<commit_message>
did poll rem anova and ranovas
</commit_message>
<xml_diff>
--- a/Figures_Tables/ANOVA_1yr/ANOVA_1yr_Block_Q1.docx
+++ b/Figures_Tables/ANOVA_1yr/ANOVA_1yr_Block_Q1.docx
@@ -10,7 +10,7 @@
       </w:tblPr>
       <w:tblGrid>
         <w:gridCol w:w="4205"/>
-        <w:gridCol w:w="2673"/>
+        <w:gridCol w:w="1267"/>
         <w:gridCol w:w="1240"/>
         <w:gridCol w:w="2282"/>
         <w:gridCol w:w="1240"/>
@@ -205,7 +205,7 @@
       <w:tr>
         <w:trPr>
           <w:cantSplit/>
-          <w:trHeight w:val="617" w:hRule="auto"/>
+          <w:trHeight w:val="574" w:hRule="auto"/>
           <w:tblHeader/>
         </w:trPr>
         <w:tc>
@@ -269,7 +269,7 @@
                 <w:szCs w:val="22"/>
                 <w:color w:val="000000"/>
               </w:rPr>
-              <w:t xml:space="preserve">Distance to City Center</w:t>
+              <w:t xml:space="preserve">Distance</w:t>
             </w:r>
           </w:p>
         </w:tc>
@@ -2808,6 +2808,174 @@
                 <w:color w:val="000000"/>
               </w:rPr>
               <w:t xml:space="preserve">0.584</w:t>
+            </w:r>
+          </w:p>
+        </w:tc>
+      </w:tr>
+      <w:tr>
+        <w:trPr>
+          <w:cantSplit/>
+          <w:trHeight w:val="467" w:hRule="auto"/>
+        </w:trPr>
+        <w:tc>
+          <w:tcPr>
+            <w:tcBorders>
+              <w:bottom w:val="single" w:sz="8" w:space="0" w:color="666666"/>
+              <w:top w:val="single" w:sz="8" w:space="0" w:color="666666"/>
+            </w:tcBorders>
+            <w:shd w:val="clear" w:color="auto" w:fill="FFFFFF"/>
+            <w:tcMar>
+              <w:top w:w="0" w:type="dxa"/>
+              <w:bottom w:w="0" w:type="dxa"/>
+              <w:left w:w="0" w:type="dxa"/>
+              <w:right w:w="0" w:type="dxa"/>
+            </w:tcMar>
+            <w:vAlign w:val="center"/>
+          </w:tcPr>
+          <w:p>
+            <w:pPr>
+              <w:jc w:val="left"/>
+              <w:spacing w:after="60" w:before="60" w:line="240"/>
+              <w:ind w:firstLine="0" w:left="60" w:right="60"/>
+            </w:pPr>
+            <w:r xmlns:w="http://schemas.openxmlformats.org/wordprocessingml/2006/main" xmlns:wp="http://schemas.openxmlformats.org/drawingml/2006/wordprocessingDrawing" xmlns:r="http://schemas.openxmlformats.org/officeDocument/2006/relationships" xmlns:w14="http://schemas.microsoft.com/office/word/2010/wordml">
+              <w:rPr>
+                <w:rFonts w:ascii="Arial" w:hAnsi="Arial" w:eastAsia="Arial" w:cs="Arial"/>
+                <w:sz w:val="22"/>
+                <w:szCs w:val="22"/>
+                <w:color w:val="000000"/>
+              </w:rPr>
+              <w:t xml:space="preserve">Pollinaria removed</w:t>
+            </w:r>
+          </w:p>
+        </w:tc>
+        <w:tc>
+          <w:tcPr>
+            <w:tcBorders>
+              <w:bottom w:val="single" w:sz="8" w:space="0" w:color="666666"/>
+              <w:top w:val="single" w:sz="8" w:space="0" w:color="666666"/>
+            </w:tcBorders>
+            <w:shd w:val="clear" w:color="auto" w:fill="FFFFFF"/>
+            <w:tcMar>
+              <w:top w:w="0" w:type="dxa"/>
+              <w:bottom w:w="0" w:type="dxa"/>
+              <w:left w:w="0" w:type="dxa"/>
+              <w:right w:w="0" w:type="dxa"/>
+            </w:tcMar>
+            <w:vAlign w:val="center"/>
+          </w:tcPr>
+          <w:p>
+            <w:pPr>
+              <w:jc w:val="center"/>
+              <w:spacing w:after="60" w:before="60" w:line="240"/>
+              <w:ind w:firstLine="0" w:left="60" w:right="60"/>
+            </w:pPr>
+            <w:r xmlns:w="http://schemas.openxmlformats.org/wordprocessingml/2006/main" xmlns:wp="http://schemas.openxmlformats.org/drawingml/2006/wordprocessingDrawing" xmlns:r="http://schemas.openxmlformats.org/officeDocument/2006/relationships" xmlns:w14="http://schemas.microsoft.com/office/word/2010/wordml">
+              <w:rPr>
+                <w:rFonts w:ascii="Arial" w:hAnsi="Arial" w:eastAsia="Arial" w:cs="Arial"/>
+                <w:sz w:val="22"/>
+                <w:szCs w:val="22"/>
+                <w:color w:val="000000"/>
+              </w:rPr>
+              <w:t xml:space="preserve">23.890</w:t>
+            </w:r>
+          </w:p>
+        </w:tc>
+        <w:tc>
+          <w:tcPr>
+            <w:tcBorders>
+              <w:bottom w:val="single" w:sz="8" w:space="0" w:color="666666"/>
+              <w:top w:val="single" w:sz="8" w:space="0" w:color="666666"/>
+            </w:tcBorders>
+            <w:shd w:val="clear" w:color="auto" w:fill="FFFFFF"/>
+            <w:tcMar>
+              <w:top w:w="0" w:type="dxa"/>
+              <w:bottom w:w="0" w:type="dxa"/>
+              <w:left w:w="0" w:type="dxa"/>
+              <w:right w:w="0" w:type="dxa"/>
+            </w:tcMar>
+            <w:vAlign w:val="center"/>
+          </w:tcPr>
+          <w:p>
+            <w:pPr>
+              <w:jc w:val="center"/>
+              <w:spacing w:after="60" w:before="60" w:line="240"/>
+              <w:ind w:firstLine="0" w:left="60" w:right="60"/>
+            </w:pPr>
+            <w:r xmlns:w="http://schemas.openxmlformats.org/wordprocessingml/2006/main" xmlns:wp="http://schemas.openxmlformats.org/drawingml/2006/wordprocessingDrawing" xmlns:r="http://schemas.openxmlformats.org/officeDocument/2006/relationships" xmlns:w14="http://schemas.microsoft.com/office/word/2010/wordml">
+              <w:rPr>
+                <w:rFonts w:ascii="Arial" w:hAnsi="Arial" w:eastAsia="Arial" w:cs="Arial"/>
+                <w:b/>
+                <w:sz w:val="22"/>
+                <w:szCs w:val="22"/>
+                <w:color w:val="000000"/>
+              </w:rPr>
+              <w:t xml:space="preserve">&lt;0.001***</w:t>
+            </w:r>
+          </w:p>
+        </w:tc>
+        <w:tc>
+          <w:tcPr>
+            <w:tcBorders>
+              <w:bottom w:val="single" w:sz="8" w:space="0" w:color="666666"/>
+              <w:top w:val="single" w:sz="8" w:space="0" w:color="666666"/>
+            </w:tcBorders>
+            <w:shd w:val="clear" w:color="auto" w:fill="FFFFFF"/>
+            <w:tcMar>
+              <w:top w:w="0" w:type="dxa"/>
+              <w:bottom w:w="0" w:type="dxa"/>
+              <w:left w:w="0" w:type="dxa"/>
+              <w:right w:w="0" w:type="dxa"/>
+            </w:tcMar>
+            <w:vAlign w:val="center"/>
+          </w:tcPr>
+          <w:p>
+            <w:pPr>
+              <w:jc w:val="center"/>
+              <w:spacing w:after="60" w:before="60" w:line="240"/>
+              <w:ind w:firstLine="0" w:left="60" w:right="60"/>
+            </w:pPr>
+            <w:r xmlns:w="http://schemas.openxmlformats.org/wordprocessingml/2006/main" xmlns:wp="http://schemas.openxmlformats.org/drawingml/2006/wordprocessingDrawing" xmlns:r="http://schemas.openxmlformats.org/officeDocument/2006/relationships" xmlns:w14="http://schemas.microsoft.com/office/word/2010/wordml">
+              <w:rPr>
+                <w:rFonts w:ascii="Arial" w:hAnsi="Arial" w:eastAsia="Arial" w:cs="Arial"/>
+                <w:sz w:val="22"/>
+                <w:szCs w:val="22"/>
+                <w:color w:val="000000"/>
+              </w:rPr>
+              <w:t xml:space="preserve">23.932</w:t>
+            </w:r>
+          </w:p>
+        </w:tc>
+        <w:tc>
+          <w:tcPr>
+            <w:tcBorders>
+              <w:bottom w:val="single" w:sz="8" w:space="0" w:color="666666"/>
+              <w:top w:val="single" w:sz="8" w:space="0" w:color="666666"/>
+            </w:tcBorders>
+            <w:shd w:val="clear" w:color="auto" w:fill="FFFFFF"/>
+            <w:tcMar>
+              <w:top w:w="0" w:type="dxa"/>
+              <w:bottom w:w="0" w:type="dxa"/>
+              <w:left w:w="0" w:type="dxa"/>
+              <w:right w:w="0" w:type="dxa"/>
+            </w:tcMar>
+            <w:vAlign w:val="center"/>
+          </w:tcPr>
+          <w:p>
+            <w:pPr>
+              <w:jc w:val="center"/>
+              <w:spacing w:after="60" w:before="60" w:line="240"/>
+              <w:ind w:firstLine="0" w:left="60" w:right="60"/>
+            </w:pPr>
+            <w:r xmlns:w="http://schemas.openxmlformats.org/wordprocessingml/2006/main" xmlns:wp="http://schemas.openxmlformats.org/drawingml/2006/wordprocessingDrawing" xmlns:r="http://schemas.openxmlformats.org/officeDocument/2006/relationships" xmlns:w14="http://schemas.microsoft.com/office/word/2010/wordml">
+              <w:rPr>
+                <w:rFonts w:ascii="Arial" w:hAnsi="Arial" w:eastAsia="Arial" w:cs="Arial"/>
+                <w:b/>
+                <w:sz w:val="22"/>
+                <w:szCs w:val="22"/>
+                <w:color w:val="000000"/>
+              </w:rPr>
+              <w:t xml:space="preserve">&lt;0.001***</w:t>
             </w:r>
           </w:p>
         </w:tc>

</xml_diff>

<commit_message>
updating regressions, ranovas, rsq, anova, binom exp test
</commit_message>
<xml_diff>
--- a/Figures_Tables/ANOVA_1yr/ANOVA_1yr_Block_Q1.docx
+++ b/Figures_Tables/ANOVA_1yr/ANOVA_1yr_Block_Q1.docx
@@ -3045,7 +3045,7 @@
                 <w:szCs w:val="22"/>
                 <w:color w:val="000000"/>
               </w:rPr>
-              <w:t xml:space="preserve">34.263</w:t>
+              <w:t xml:space="preserve">30.420</w:t>
             </w:r>
           </w:p>
         </w:tc>
@@ -3110,7 +3110,7 @@
                 <w:szCs w:val="22"/>
                 <w:color w:val="000000"/>
               </w:rPr>
-              <w:t xml:space="preserve">35.005</w:t>
+              <w:t xml:space="preserve">30.891</w:t>
             </w:r>
           </w:p>
         </w:tc>
@@ -3213,7 +3213,7 @@
                 <w:szCs w:val="22"/>
                 <w:color w:val="000000"/>
               </w:rPr>
-              <w:t xml:space="preserve">47.899</w:t>
+              <w:t xml:space="preserve">32.587</w:t>
             </w:r>
           </w:p>
         </w:tc>
@@ -3278,7 +3278,7 @@
                 <w:szCs w:val="22"/>
                 <w:color w:val="000000"/>
               </w:rPr>
-              <w:t xml:space="preserve">48.100</w:t>
+              <w:t xml:space="preserve">32.909</w:t>
             </w:r>
           </w:p>
         </w:tc>
@@ -3381,103 +3381,103 @@
                 <w:szCs w:val="22"/>
                 <w:color w:val="000000"/>
               </w:rPr>
-              <w:t xml:space="preserve">4.925</w:t>
-            </w:r>
-          </w:p>
-        </w:tc>
-        <w:tc>
-          <w:tcPr>
-            <w:tcBorders>
-              <w:bottom w:val="single" w:sz="8" w:space="0" w:color="666666"/>
-              <w:top w:val="single" w:sz="8" w:space="0" w:color="666666"/>
-            </w:tcBorders>
-            <w:shd w:val="clear" w:color="auto" w:fill="FFFFFF"/>
-            <w:tcMar>
-              <w:top w:w="0" w:type="dxa"/>
-              <w:bottom w:w="0" w:type="dxa"/>
-              <w:left w:w="0" w:type="dxa"/>
-              <w:right w:w="0" w:type="dxa"/>
-            </w:tcMar>
-            <w:vAlign w:val="center"/>
-          </w:tcPr>
-          <w:p>
-            <w:pPr>
-              <w:jc w:val="center"/>
-              <w:spacing w:after="60" w:before="60" w:line="240"/>
-              <w:ind w:firstLine="0" w:left="60" w:right="60"/>
-            </w:pPr>
-            <w:r xmlns:w="http://schemas.openxmlformats.org/wordprocessingml/2006/main" xmlns:wp="http://schemas.openxmlformats.org/drawingml/2006/wordprocessingDrawing" xmlns:r="http://schemas.openxmlformats.org/officeDocument/2006/relationships" xmlns:w14="http://schemas.microsoft.com/office/word/2010/wordml">
-              <w:rPr>
-                <w:rFonts w:ascii="Arial" w:hAnsi="Arial" w:eastAsia="Arial" w:cs="Arial"/>
-                <w:sz w:val="22"/>
-                <w:szCs w:val="22"/>
-                <w:color w:val="000000"/>
-              </w:rPr>
-              <w:t xml:space="preserve">0.177</w:t>
-            </w:r>
-          </w:p>
-        </w:tc>
-        <w:tc>
-          <w:tcPr>
-            <w:tcBorders>
-              <w:bottom w:val="single" w:sz="8" w:space="0" w:color="666666"/>
-              <w:top w:val="single" w:sz="8" w:space="0" w:color="666666"/>
-            </w:tcBorders>
-            <w:shd w:val="clear" w:color="auto" w:fill="FFFFFF"/>
-            <w:tcMar>
-              <w:top w:w="0" w:type="dxa"/>
-              <w:bottom w:w="0" w:type="dxa"/>
-              <w:left w:w="0" w:type="dxa"/>
-              <w:right w:w="0" w:type="dxa"/>
-            </w:tcMar>
-            <w:vAlign w:val="center"/>
-          </w:tcPr>
-          <w:p>
-            <w:pPr>
-              <w:jc w:val="center"/>
-              <w:spacing w:after="60" w:before="60" w:line="240"/>
-              <w:ind w:firstLine="0" w:left="60" w:right="60"/>
-            </w:pPr>
-            <w:r xmlns:w="http://schemas.openxmlformats.org/wordprocessingml/2006/main" xmlns:wp="http://schemas.openxmlformats.org/drawingml/2006/wordprocessingDrawing" xmlns:r="http://schemas.openxmlformats.org/officeDocument/2006/relationships" xmlns:w14="http://schemas.microsoft.com/office/word/2010/wordml">
-              <w:rPr>
-                <w:rFonts w:ascii="Arial" w:hAnsi="Arial" w:eastAsia="Arial" w:cs="Arial"/>
-                <w:sz w:val="22"/>
-                <w:szCs w:val="22"/>
-                <w:color w:val="000000"/>
-              </w:rPr>
-              <w:t xml:space="preserve">4.837</w:t>
-            </w:r>
-          </w:p>
-        </w:tc>
-        <w:tc>
-          <w:tcPr>
-            <w:tcBorders>
-              <w:bottom w:val="single" w:sz="8" w:space="0" w:color="666666"/>
-              <w:top w:val="single" w:sz="8" w:space="0" w:color="666666"/>
-            </w:tcBorders>
-            <w:shd w:val="clear" w:color="auto" w:fill="FFFFFF"/>
-            <w:tcMar>
-              <w:top w:w="0" w:type="dxa"/>
-              <w:bottom w:w="0" w:type="dxa"/>
-              <w:left w:w="0" w:type="dxa"/>
-              <w:right w:w="0" w:type="dxa"/>
-            </w:tcMar>
-            <w:vAlign w:val="center"/>
-          </w:tcPr>
-          <w:p>
-            <w:pPr>
-              <w:jc w:val="center"/>
-              <w:spacing w:after="60" w:before="60" w:line="240"/>
-              <w:ind w:firstLine="0" w:left="60" w:right="60"/>
-            </w:pPr>
-            <w:r xmlns:w="http://schemas.openxmlformats.org/wordprocessingml/2006/main" xmlns:wp="http://schemas.openxmlformats.org/drawingml/2006/wordprocessingDrawing" xmlns:r="http://schemas.openxmlformats.org/officeDocument/2006/relationships" xmlns:w14="http://schemas.microsoft.com/office/word/2010/wordml">
-              <w:rPr>
-                <w:rFonts w:ascii="Arial" w:hAnsi="Arial" w:eastAsia="Arial" w:cs="Arial"/>
-                <w:sz w:val="22"/>
-                <w:szCs w:val="22"/>
-                <w:color w:val="000000"/>
-              </w:rPr>
-              <w:t xml:space="preserve">0.184</w:t>
+              <w:t xml:space="preserve">2.546</w:t>
+            </w:r>
+          </w:p>
+        </w:tc>
+        <w:tc>
+          <w:tcPr>
+            <w:tcBorders>
+              <w:bottom w:val="single" w:sz="8" w:space="0" w:color="666666"/>
+              <w:top w:val="single" w:sz="8" w:space="0" w:color="666666"/>
+            </w:tcBorders>
+            <w:shd w:val="clear" w:color="auto" w:fill="FFFFFF"/>
+            <w:tcMar>
+              <w:top w:w="0" w:type="dxa"/>
+              <w:bottom w:w="0" w:type="dxa"/>
+              <w:left w:w="0" w:type="dxa"/>
+              <w:right w:w="0" w:type="dxa"/>
+            </w:tcMar>
+            <w:vAlign w:val="center"/>
+          </w:tcPr>
+          <w:p>
+            <w:pPr>
+              <w:jc w:val="center"/>
+              <w:spacing w:after="60" w:before="60" w:line="240"/>
+              <w:ind w:firstLine="0" w:left="60" w:right="60"/>
+            </w:pPr>
+            <w:r xmlns:w="http://schemas.openxmlformats.org/wordprocessingml/2006/main" xmlns:wp="http://schemas.openxmlformats.org/drawingml/2006/wordprocessingDrawing" xmlns:r="http://schemas.openxmlformats.org/officeDocument/2006/relationships" xmlns:w14="http://schemas.microsoft.com/office/word/2010/wordml">
+              <w:rPr>
+                <w:rFonts w:ascii="Arial" w:hAnsi="Arial" w:eastAsia="Arial" w:cs="Arial"/>
+                <w:sz w:val="22"/>
+                <w:szCs w:val="22"/>
+                <w:color w:val="000000"/>
+              </w:rPr>
+              <w:t xml:space="preserve">0.467</w:t>
+            </w:r>
+          </w:p>
+        </w:tc>
+        <w:tc>
+          <w:tcPr>
+            <w:tcBorders>
+              <w:bottom w:val="single" w:sz="8" w:space="0" w:color="666666"/>
+              <w:top w:val="single" w:sz="8" w:space="0" w:color="666666"/>
+            </w:tcBorders>
+            <w:shd w:val="clear" w:color="auto" w:fill="FFFFFF"/>
+            <w:tcMar>
+              <w:top w:w="0" w:type="dxa"/>
+              <w:bottom w:w="0" w:type="dxa"/>
+              <w:left w:w="0" w:type="dxa"/>
+              <w:right w:w="0" w:type="dxa"/>
+            </w:tcMar>
+            <w:vAlign w:val="center"/>
+          </w:tcPr>
+          <w:p>
+            <w:pPr>
+              <w:jc w:val="center"/>
+              <w:spacing w:after="60" w:before="60" w:line="240"/>
+              <w:ind w:firstLine="0" w:left="60" w:right="60"/>
+            </w:pPr>
+            <w:r xmlns:w="http://schemas.openxmlformats.org/wordprocessingml/2006/main" xmlns:wp="http://schemas.openxmlformats.org/drawingml/2006/wordprocessingDrawing" xmlns:r="http://schemas.openxmlformats.org/officeDocument/2006/relationships" xmlns:w14="http://schemas.microsoft.com/office/word/2010/wordml">
+              <w:rPr>
+                <w:rFonts w:ascii="Arial" w:hAnsi="Arial" w:eastAsia="Arial" w:cs="Arial"/>
+                <w:sz w:val="22"/>
+                <w:szCs w:val="22"/>
+                <w:color w:val="000000"/>
+              </w:rPr>
+              <w:t xml:space="preserve">2.483</w:t>
+            </w:r>
+          </w:p>
+        </w:tc>
+        <w:tc>
+          <w:tcPr>
+            <w:tcBorders>
+              <w:bottom w:val="single" w:sz="8" w:space="0" w:color="666666"/>
+              <w:top w:val="single" w:sz="8" w:space="0" w:color="666666"/>
+            </w:tcBorders>
+            <w:shd w:val="clear" w:color="auto" w:fill="FFFFFF"/>
+            <w:tcMar>
+              <w:top w:w="0" w:type="dxa"/>
+              <w:bottom w:w="0" w:type="dxa"/>
+              <w:left w:w="0" w:type="dxa"/>
+              <w:right w:w="0" w:type="dxa"/>
+            </w:tcMar>
+            <w:vAlign w:val="center"/>
+          </w:tcPr>
+          <w:p>
+            <w:pPr>
+              <w:jc w:val="center"/>
+              <w:spacing w:after="60" w:before="60" w:line="240"/>
+              <w:ind w:firstLine="0" w:left="60" w:right="60"/>
+            </w:pPr>
+            <w:r xmlns:w="http://schemas.openxmlformats.org/wordprocessingml/2006/main" xmlns:wp="http://schemas.openxmlformats.org/drawingml/2006/wordprocessingDrawing" xmlns:r="http://schemas.openxmlformats.org/officeDocument/2006/relationships" xmlns:w14="http://schemas.microsoft.com/office/word/2010/wordml">
+              <w:rPr>
+                <w:rFonts w:ascii="Arial" w:hAnsi="Arial" w:eastAsia="Arial" w:cs="Arial"/>
+                <w:sz w:val="22"/>
+                <w:szCs w:val="22"/>
+                <w:color w:val="000000"/>
+              </w:rPr>
+              <w:t xml:space="preserve">0.478</w:t>
             </w:r>
           </w:p>
         </w:tc>
@@ -3715,7 +3715,7 @@
                 <w:szCs w:val="22"/>
                 <w:color w:val="000000"/>
               </w:rPr>
-              <w:t xml:space="preserve">33.654</w:t>
+              <w:t xml:space="preserve">54.077</w:t>
             </w:r>
           </w:p>
         </w:tc>
@@ -3780,7 +3780,7 @@
                 <w:szCs w:val="22"/>
                 <w:color w:val="000000"/>
               </w:rPr>
-              <w:t xml:space="preserve">33.520</w:t>
+              <w:t xml:space="preserve">53.791</w:t>
             </w:r>
           </w:p>
         </w:tc>
@@ -3883,7 +3883,7 @@
                 <w:szCs w:val="22"/>
                 <w:color w:val="000000"/>
               </w:rPr>
-              <w:t xml:space="preserve">64.930</w:t>
+              <w:t xml:space="preserve">67.180</w:t>
             </w:r>
           </w:p>
         </w:tc>
@@ -3948,7 +3948,7 @@
                 <w:szCs w:val="22"/>
                 <w:color w:val="000000"/>
               </w:rPr>
-              <w:t xml:space="preserve">64.835</w:t>
+              <w:t xml:space="preserve">67.093</w:t>
             </w:r>
           </w:p>
         </w:tc>

</xml_diff>